<commit_message>
Spec translated into english Add main 5V Regulator datasheet
</commit_message>
<xml_diff>
--- a/00_Docs/001_Spec/Spec.docx
+++ b/00_Docs/001_Spec/Spec.docx
@@ -1,6 +1,6 @@
 
 <file path=word/document.xml><?xml version="1.0" encoding="utf-8"?>
-<w:document xmlns:wpc="http://schemas.microsoft.com/office/word/2010/wordprocessingCanvas" xmlns:mo="http://schemas.microsoft.com/office/mac/office/2008/main" xmlns:mc="http://schemas.openxmlformats.org/markup-compatibility/2006" xmlns:mv="urn:schemas-microsoft-com:mac:vml" xmlns:o="urn:schemas-microsoft-com:office:office" xmlns:r="http://schemas.openxmlformats.org/officeDocument/2006/relationships" xmlns:m="http://schemas.openxmlformats.org/officeDocument/2006/math" xmlns:v="urn:schemas-microsoft-com:vml" xmlns:wp14="http://schemas.microsoft.com/office/word/2010/wordprocessingDrawing" xmlns:wp="http://schemas.openxmlformats.org/drawingml/2006/wordprocessingDrawing" xmlns:w10="urn:schemas-microsoft-com:office:word" xmlns:w="http://schemas.openxmlformats.org/wordprocessingml/2006/main" xmlns:w14="http://schemas.microsoft.com/office/word/2010/wordml" xmlns:w15="http://schemas.microsoft.com/office/word/2012/wordml" xmlns:wpg="http://schemas.microsoft.com/office/word/2010/wordprocessingGroup" xmlns:wpi="http://schemas.microsoft.com/office/word/2010/wordprocessingInk" xmlns:wne="http://schemas.microsoft.com/office/word/2006/wordml" xmlns:wps="http://schemas.microsoft.com/office/word/2010/wordprocessingShape" mc:Ignorable="w14 w15 wp14">
+<w:document xmlns:wpc="http://schemas.microsoft.com/office/word/2010/wordprocessingCanvas" xmlns:mc="http://schemas.openxmlformats.org/markup-compatibility/2006" xmlns:o="urn:schemas-microsoft-com:office:office" xmlns:r="http://schemas.openxmlformats.org/officeDocument/2006/relationships" xmlns:m="http://schemas.openxmlformats.org/officeDocument/2006/math" xmlns:v="urn:schemas-microsoft-com:vml" xmlns:wp14="http://schemas.microsoft.com/office/word/2010/wordprocessingDrawing" xmlns:wp="http://schemas.openxmlformats.org/drawingml/2006/wordprocessingDrawing" xmlns:w10="urn:schemas-microsoft-com:office:word" xmlns:w="http://schemas.openxmlformats.org/wordprocessingml/2006/main" xmlns:w14="http://schemas.microsoft.com/office/word/2010/wordml" xmlns:w15="http://schemas.microsoft.com/office/word/2012/wordml" xmlns:wpg="http://schemas.microsoft.com/office/word/2010/wordprocessingGroup" xmlns:wpi="http://schemas.microsoft.com/office/word/2010/wordprocessingInk" xmlns:wne="http://schemas.microsoft.com/office/word/2006/wordml" xmlns:wps="http://schemas.microsoft.com/office/word/2010/wordprocessingShape" mc:Ignorable="w14 w15 wp14">
   <w:body>
     <w:p>
       <w:pPr>
@@ -8,75 +8,283 @@
         <w:rPr>
           <w:sz w:val="72"/>
           <w:szCs w:val="52"/>
-        </w:rPr>
-      </w:pPr>
-      <w:r>
-        <w:t>Balise GSM/GPS pour véhicule</w:t>
+          <w:lang w:val="en-US"/>
+        </w:rPr>
+      </w:pPr>
+      <w:r>
+        <w:rPr>
+          <w:lang w:val="en-US"/>
+        </w:rPr>
+        <w:t xml:space="preserve">GSM/GPS </w:t>
+      </w:r>
+      <w:r>
+        <w:rPr>
+          <w:lang w:val="en-US"/>
+        </w:rPr>
+        <w:t>T</w:t>
+      </w:r>
+      <w:r>
+        <w:rPr>
+          <w:lang w:val="en-US"/>
+        </w:rPr>
+        <w:t>racker</w:t>
       </w:r>
     </w:p>
     <w:p>
       <w:pPr>
         <w:pStyle w:val="Titre1"/>
-      </w:pPr>
-      <w:r>
-        <w:t>Description du projet</w:t>
+        <w:rPr>
+          <w:lang w:val="en-US"/>
+        </w:rPr>
+      </w:pPr>
+      <w:r>
+        <w:rPr>
+          <w:lang w:val="en-US"/>
+        </w:rPr>
+        <w:t>Project description</w:t>
       </w:r>
     </w:p>
     <w:p>
       <w:pPr>
         <w:jc w:val="both"/>
-      </w:pPr>
-      <w:r>
-        <w:t>Ce projet a pour but le développement d’une alarme pour véhicule disposant d’</w:t>
-      </w:r>
-      <w:r>
-        <w:t xml:space="preserve">un système de géolocalisation </w:t>
-      </w:r>
-      <w:r>
-        <w:t>capable de</w:t>
-      </w:r>
-      <w:r>
-        <w:t xml:space="preserve"> communiquer avec le téléphone du propriétaire depuis n’importe où.</w:t>
-      </w:r>
-      <w:r>
-        <w:t xml:space="preserve"> Il a aussi pour but le développement d’une application Androïd permettant la localisation courante du véhicule et la notification d’un alarme lors d’un déplacement important du véhicule.</w:t>
+        <w:rPr>
+          <w:lang w:val="en-US"/>
+        </w:rPr>
+      </w:pPr>
+      <w:r>
+        <w:rPr>
+          <w:lang w:val="en-US"/>
+        </w:rPr>
+        <w:t>The aim of the project is to develop a vehicle alar</w:t>
+      </w:r>
+      <w:r>
+        <w:rPr>
+          <w:lang w:val="en-US"/>
+        </w:rPr>
+        <w:t xml:space="preserve">m, featuring </w:t>
+      </w:r>
+      <w:proofErr w:type="spellStart"/>
+      <w:r>
+        <w:rPr>
+          <w:lang w:val="en-US"/>
+        </w:rPr>
+        <w:t>geolocalisation</w:t>
+      </w:r>
+      <w:proofErr w:type="spellEnd"/>
+      <w:r>
+        <w:rPr>
+          <w:lang w:val="en-US"/>
+        </w:rPr>
+        <w:t xml:space="preserve"> and able to communicate with the owner of the vehicle from anywhere.</w:t>
       </w:r>
     </w:p>
     <w:p>
       <w:pPr>
-        <w:pStyle w:val="Titre1"/>
-      </w:pPr>
-      <w:r>
-        <w:t>Détail des fonctionnalitées</w:t>
+        <w:jc w:val="both"/>
+        <w:rPr>
+          <w:lang w:val="en-US"/>
+        </w:rPr>
+      </w:pPr>
+      <w:r>
+        <w:rPr>
+          <w:lang w:val="en-US"/>
+        </w:rPr>
+        <w:t>In a second time, the project will require the development of an Android application</w:t>
+      </w:r>
+      <w:r>
+        <w:rPr>
+          <w:lang w:val="en-US"/>
+        </w:rPr>
+        <w:t xml:space="preserve"> providing real-time location of the vehicle and the notification of a</w:t>
+      </w:r>
+      <w:r>
+        <w:rPr>
+          <w:lang w:val="en-US"/>
+        </w:rPr>
+        <w:t>n important move of the vehicle when this one must be stopped.</w:t>
       </w:r>
     </w:p>
     <w:p>
       <w:pPr>
-        <w:jc w:val="both"/>
-      </w:pPr>
-      <w:r>
-        <w:t>Cette partie présentera les différentes fonctionnalités que devra remplir le produit final sans trop rentrer dans les détails technique à mettre en place.</w:t>
+        <w:pStyle w:val="Titre1"/>
+        <w:rPr>
+          <w:lang w:val="en-US"/>
+        </w:rPr>
+      </w:pPr>
+      <w:r>
+        <w:rPr>
+          <w:lang w:val="en-US"/>
+        </w:rPr>
+        <w:t xml:space="preserve">Features details </w:t>
+      </w:r>
+      <w:r>
+        <w:rPr>
+          <w:lang w:val="en-US"/>
+        </w:rPr>
+        <w:t>and specification</w:t>
       </w:r>
     </w:p>
     <w:p>
       <w:pPr>
-        <w:pStyle w:val="Titre2"/>
-      </w:pPr>
-      <w:r>
-        <w:t>Balise GPS/GSM</w:t>
+        <w:jc w:val="both"/>
+        <w:rPr>
+          <w:lang w:val="en-US"/>
+        </w:rPr>
+      </w:pPr>
+      <w:r>
+        <w:rPr>
+          <w:lang w:val="en-US"/>
+        </w:rPr>
+        <w:t xml:space="preserve">This chapter present the different features that the </w:t>
+      </w:r>
+      <w:r>
+        <w:rPr>
+          <w:lang w:val="en-US"/>
+        </w:rPr>
+        <w:t>final p</w:t>
+      </w:r>
+      <w:r>
+        <w:rPr>
+          <w:lang w:val="en-US"/>
+        </w:rPr>
+        <w:t>roduct must provide</w:t>
+      </w:r>
+      <w:r>
+        <w:rPr>
+          <w:lang w:val="en-US"/>
+        </w:rPr>
+        <w:t xml:space="preserve"> without explaining technical details.</w:t>
       </w:r>
     </w:p>
     <w:p>
       <w:pPr>
-        <w:pStyle w:val="Titre3"/>
-      </w:pPr>
-      <w:r>
-        <w:t>Spécifications méchaniques</w:t>
+        <w:pStyle w:val="Titre2"/>
+        <w:rPr>
+          <w:lang w:val="en-US"/>
+        </w:rPr>
+      </w:pPr>
+      <w:r>
+        <w:rPr>
+          <w:lang w:val="en-US"/>
+        </w:rPr>
+        <w:t>Mechanical specification</w:t>
       </w:r>
     </w:p>
     <w:p>
-      <w:r>
-        <w:t>La balise devra pouvoir être placée dans le coffre d’une moto</w:t>
+      <w:pPr>
+        <w:rPr>
+          <w:lang w:val="en-US"/>
+        </w:rPr>
+      </w:pPr>
+      <w:r>
+        <w:rPr>
+          <w:lang w:val="en-US"/>
+        </w:rPr>
+        <w:t xml:space="preserve">The </w:t>
+      </w:r>
+      <w:r>
+        <w:rPr>
+          <w:lang w:val="en-US"/>
+        </w:rPr>
+        <w:t>tracker</w:t>
+      </w:r>
+      <w:r>
+        <w:rPr>
+          <w:lang w:val="en-US"/>
+        </w:rPr>
+        <w:t xml:space="preserve"> must have a ca</w:t>
+      </w:r>
+      <w:r>
+        <w:rPr>
+          <w:lang w:val="en-US"/>
+        </w:rPr>
+        <w:t>se to protect electronics parts.</w:t>
+      </w:r>
+      <w:r>
+        <w:rPr>
+          <w:lang w:val="en-US"/>
+        </w:rPr>
+        <w:t xml:space="preserve"> This case must provide possibility to be fastened into the trunk. </w:t>
+      </w:r>
+    </w:p>
+    <w:p>
+      <w:pPr>
+        <w:rPr>
+          <w:lang w:val="en-US"/>
+        </w:rPr>
+      </w:pPr>
+      <w:r>
+        <w:rPr>
+          <w:lang w:val="en-US"/>
+        </w:rPr>
+        <w:t>The tracker must</w:t>
+      </w:r>
+      <w:r>
+        <w:rPr>
+          <w:lang w:val="en-US"/>
+        </w:rPr>
+        <w:t xml:space="preserve"> fit </w:t>
+      </w:r>
+      <w:r>
+        <w:rPr>
+          <w:lang w:val="en-US"/>
+        </w:rPr>
+        <w:t xml:space="preserve">in </w:t>
+      </w:r>
+      <w:r>
+        <w:rPr>
+          <w:lang w:val="en-US"/>
+        </w:rPr>
+        <w:t>the trunk of a motorcycle</w:t>
+      </w:r>
+      <w:r>
+        <w:rPr>
+          <w:lang w:val="en-US"/>
+        </w:rPr>
+        <w:t>.</w:t>
+      </w:r>
+    </w:p>
+    <w:p>
+      <w:pPr>
+        <w:rPr>
+          <w:lang w:val="en-US"/>
+        </w:rPr>
+      </w:pPr>
+      <w:r>
+        <w:rPr>
+          <w:lang w:val="en-US"/>
+        </w:rPr>
+        <w:t xml:space="preserve">The electronic main board must fit </w:t>
+      </w:r>
+      <w:r>
+        <w:rPr>
+          <w:lang w:val="en-US"/>
+        </w:rPr>
+        <w:t xml:space="preserve">in </w:t>
+      </w:r>
+      <w:r>
+        <w:rPr>
+          <w:lang w:val="en-US"/>
+        </w:rPr>
+        <w:t>the</w:t>
+      </w:r>
+      <w:r>
+        <w:rPr>
+          <w:lang w:val="en-US"/>
+        </w:rPr>
+        <w:t xml:space="preserve"> </w:t>
+      </w:r>
+      <w:r>
+        <w:rPr>
+          <w:lang w:val="en-US"/>
+        </w:rPr>
+        <w:t>case</w:t>
+      </w:r>
+      <w:r>
+        <w:rPr>
+          <w:lang w:val="en-US"/>
+        </w:rPr>
+        <w:t>.</w:t>
       </w:r>
       <w:bookmarkStart w:id="0" w:name="_GoBack"/>
       <w:bookmarkEnd w:id="0"/>
@@ -92,7 +300,7 @@
 </file>
 
 <file path=word/numbering.xml><?xml version="1.0" encoding="utf-8"?>
-<w:numbering xmlns:wpc="http://schemas.microsoft.com/office/word/2010/wordprocessingCanvas" xmlns:mo="http://schemas.microsoft.com/office/mac/office/2008/main" xmlns:mc="http://schemas.openxmlformats.org/markup-compatibility/2006" xmlns:mv="urn:schemas-microsoft-com:mac:vml" xmlns:o="urn:schemas-microsoft-com:office:office" xmlns:r="http://schemas.openxmlformats.org/officeDocument/2006/relationships" xmlns:m="http://schemas.openxmlformats.org/officeDocument/2006/math" xmlns:v="urn:schemas-microsoft-com:vml" xmlns:wp14="http://schemas.microsoft.com/office/word/2010/wordprocessingDrawing" xmlns:wp="http://schemas.openxmlformats.org/drawingml/2006/wordprocessingDrawing" xmlns:w10="urn:schemas-microsoft-com:office:word" xmlns:w="http://schemas.openxmlformats.org/wordprocessingml/2006/main" xmlns:w14="http://schemas.microsoft.com/office/word/2010/wordml" xmlns:w15="http://schemas.microsoft.com/office/word/2012/wordml" xmlns:wpg="http://schemas.microsoft.com/office/word/2010/wordprocessingGroup" xmlns:wpi="http://schemas.microsoft.com/office/word/2010/wordprocessingInk" xmlns:wne="http://schemas.microsoft.com/office/word/2006/wordml" xmlns:wps="http://schemas.microsoft.com/office/word/2010/wordprocessingShape" mc:Ignorable="w14 w15 wp14">
+<w:numbering xmlns:wpc="http://schemas.microsoft.com/office/word/2010/wordprocessingCanvas" xmlns:mc="http://schemas.openxmlformats.org/markup-compatibility/2006" xmlns:o="urn:schemas-microsoft-com:office:office" xmlns:r="http://schemas.openxmlformats.org/officeDocument/2006/relationships" xmlns:m="http://schemas.openxmlformats.org/officeDocument/2006/math" xmlns:v="urn:schemas-microsoft-com:vml" xmlns:wp14="http://schemas.microsoft.com/office/word/2010/wordprocessingDrawing" xmlns:wp="http://schemas.openxmlformats.org/drawingml/2006/wordprocessingDrawing" xmlns:w10="urn:schemas-microsoft-com:office:word" xmlns:w="http://schemas.openxmlformats.org/wordprocessingml/2006/main" xmlns:w14="http://schemas.microsoft.com/office/word/2010/wordml" xmlns:w15="http://schemas.microsoft.com/office/word/2012/wordml" xmlns:wpg="http://schemas.microsoft.com/office/word/2010/wordprocessingGroup" xmlns:wpi="http://schemas.microsoft.com/office/word/2010/wordprocessingInk" xmlns:wne="http://schemas.microsoft.com/office/word/2006/wordml" xmlns:wps="http://schemas.microsoft.com/office/word/2010/wordprocessingShape" mc:Ignorable="w14 w15 wp14">
   <w:abstractNum w:abstractNumId="0">
     <w:nsid w:val="0530367F"/>
     <w:multiLevelType w:val="multilevel"/>
@@ -900,7 +1108,7 @@
       </w:pPr>
     </w:pPrDefault>
   </w:docDefaults>
-  <w:latentStyles w:defLockedState="0" w:defUIPriority="99" w:defSemiHidden="0" w:defUnhideWhenUsed="0" w:defQFormat="0" w:count="380">
+  <w:latentStyles w:defLockedState="0" w:defUIPriority="99" w:defSemiHidden="0" w:defUnhideWhenUsed="0" w:defQFormat="0" w:count="371">
     <w:lsdException w:name="Normal" w:uiPriority="0" w:qFormat="1"/>
     <w:lsdException w:name="heading 1" w:uiPriority="9" w:qFormat="1"/>
     <w:lsdException w:name="heading 2" w:semiHidden="1" w:uiPriority="9" w:unhideWhenUsed="1" w:qFormat="1"/>
@@ -1057,15 +1265,6 @@
     <w:lsdException w:name="Balloon Text" w:semiHidden="1" w:unhideWhenUsed="1"/>
     <w:lsdException w:name="Table Grid" w:uiPriority="39"/>
     <w:lsdException w:name="Table Theme" w:semiHidden="1" w:unhideWhenUsed="1"/>
-    <w:lsdException w:name="Note Level 1" w:semiHidden="1" w:unhideWhenUsed="1"/>
-    <w:lsdException w:name="Note Level 2" w:semiHidden="1" w:unhideWhenUsed="1"/>
-    <w:lsdException w:name="Note Level 3" w:semiHidden="1" w:unhideWhenUsed="1"/>
-    <w:lsdException w:name="Note Level 4" w:semiHidden="1" w:unhideWhenUsed="1"/>
-    <w:lsdException w:name="Note Level 5" w:semiHidden="1" w:unhideWhenUsed="1"/>
-    <w:lsdException w:name="Note Level 6" w:semiHidden="1" w:unhideWhenUsed="1"/>
-    <w:lsdException w:name="Note Level 7" w:semiHidden="1" w:unhideWhenUsed="1"/>
-    <w:lsdException w:name="Note Level 8" w:semiHidden="1" w:unhideWhenUsed="1"/>
-    <w:lsdException w:name="Note Level 9" w:semiHidden="1" w:unhideWhenUsed="1"/>
     <w:lsdException w:name="Placeholder Text" w:semiHidden="1"/>
     <w:lsdException w:name="No Spacing" w:uiPriority="1" w:qFormat="1"/>
     <w:lsdException w:name="Light Shading" w:uiPriority="60"/>
@@ -1787,7 +1986,7 @@
       <w:color w:val="000000" w:themeColor="text1"/>
     </w:rPr>
   </w:style>
-  <w:style w:type="character" w:styleId="Emphase">
+  <w:style w:type="character" w:styleId="Accentuation">
     <w:name w:val="Emphasis"/>
     <w:basedOn w:val="Policepardfaut"/>
     <w:uiPriority w:val="20"/>
@@ -1816,7 +2015,7 @@
     <w:uiPriority w:val="1"/>
     <w:rsid w:val="00907CE2"/>
   </w:style>
-  <w:style w:type="paragraph" w:styleId="Pardeliste">
+  <w:style w:type="paragraph" w:styleId="Paragraphedeliste">
     <w:name w:val="List Paragraph"/>
     <w:basedOn w:val="Normal"/>
     <w:uiPriority w:val="34"/>
@@ -1941,7 +2140,7 @@
       <w:u w:val="single"/>
     </w:rPr>
   </w:style>
-  <w:style w:type="character" w:styleId="Titredelivre">
+  <w:style w:type="character" w:styleId="Titredulivre">
     <w:name w:val="Book Title"/>
     <w:basedOn w:val="Policepardfaut"/>
     <w:uiPriority w:val="33"/>

</xml_diff>